<commit_message>
Few Changes in file
</commit_message>
<xml_diff>
--- a/sdm.docx
+++ b/sdm.docx
@@ -1,6 +1,6 @@
 
 <file path=word/document.xml><?xml version="1.0" encoding="utf-8"?>
-<w:document xmlns:wpc="http://schemas.microsoft.com/office/word/2010/wordprocessingCanvas" xmlns:mc="http://schemas.openxmlformats.org/markup-compatibility/2006" xmlns:o="urn:schemas-microsoft-com:office:office" xmlns:r="http://schemas.openxmlformats.org/officeDocument/2006/relationships" xmlns:m="http://schemas.openxmlformats.org/officeDocument/2006/math" xmlns:v="urn:schemas-microsoft-com:vml" xmlns:wp14="http://schemas.microsoft.com/office/word/2010/wordprocessingDrawing" xmlns:wp="http://schemas.openxmlformats.org/drawingml/2006/wordprocessingDrawing" xmlns:w10="urn:schemas-microsoft-com:office:word" xmlns:w="http://schemas.openxmlformats.org/wordprocessingml/2006/main" xmlns:w14="http://schemas.microsoft.com/office/word/2010/wordml" xmlns:w15="http://schemas.microsoft.com/office/word/2012/wordml" xmlns:wpg="http://schemas.microsoft.com/office/word/2010/wordprocessingGroup" xmlns:wpi="http://schemas.microsoft.com/office/word/2010/wordprocessingInk" xmlns:wne="http://schemas.microsoft.com/office/word/2006/wordml" xmlns:wps="http://schemas.microsoft.com/office/word/2010/wordprocessingShape" mc:Ignorable="w14 w15 wp14">
+<w:document xmlns:wpc="http://schemas.microsoft.com/office/word/2010/wordprocessingCanvas" xmlns:cx="http://schemas.microsoft.com/office/drawing/2014/chartex" xmlns:cx1="http://schemas.microsoft.com/office/drawing/2015/9/8/chartex" xmlns:cx2="http://schemas.microsoft.com/office/drawing/2015/10/21/chartex" xmlns:cx3="http://schemas.microsoft.com/office/drawing/2016/5/9/chartex" xmlns:cx4="http://schemas.microsoft.com/office/drawing/2016/5/10/chartex" xmlns:cx5="http://schemas.microsoft.com/office/drawing/2016/5/11/chartex" xmlns:cx6="http://schemas.microsoft.com/office/drawing/2016/5/12/chartex" xmlns:cx7="http://schemas.microsoft.com/office/drawing/2016/5/13/chartex" xmlns:cx8="http://schemas.microsoft.com/office/drawing/2016/5/14/chartex" xmlns:mc="http://schemas.openxmlformats.org/markup-compatibility/2006" xmlns:aink="http://schemas.microsoft.com/office/drawing/2016/ink" xmlns:am3d="http://schemas.microsoft.com/office/drawing/2017/model3d" xmlns:o="urn:schemas-microsoft-com:office:office" xmlns:r="http://schemas.openxmlformats.org/officeDocument/2006/relationships" xmlns:m="http://schemas.openxmlformats.org/officeDocument/2006/math" xmlns:v="urn:schemas-microsoft-com:vml" xmlns:wp14="http://schemas.microsoft.com/office/word/2010/wordprocessingDrawing" xmlns:wp="http://schemas.openxmlformats.org/drawingml/2006/wordprocessingDrawing" xmlns:w10="urn:schemas-microsoft-com:office:word" xmlns:w="http://schemas.openxmlformats.org/wordprocessingml/2006/main" xmlns:w14="http://schemas.microsoft.com/office/word/2010/wordml" xmlns:w15="http://schemas.microsoft.com/office/word/2012/wordml" xmlns:w16cex="http://schemas.microsoft.com/office/word/2018/wordml/cex" xmlns:w16cid="http://schemas.microsoft.com/office/word/2016/wordml/cid" xmlns:w16="http://schemas.microsoft.com/office/word/2018/wordml" xmlns:w16sdtdh="http://schemas.microsoft.com/office/word/2020/wordml/sdtdatahash" xmlns:w16se="http://schemas.microsoft.com/office/word/2015/wordml/symex" xmlns:wpg="http://schemas.microsoft.com/office/word/2010/wordprocessingGroup" xmlns:wpi="http://schemas.microsoft.com/office/word/2010/wordprocessingInk" xmlns:wne="http://schemas.microsoft.com/office/word/2006/wordml" xmlns:wps="http://schemas.microsoft.com/office/word/2010/wordprocessingShape" mc:Ignorable="w14 w15 w16se w16cid w16 w16cex w16sdtdh wp14">
   <w:body>
     <w:p>
       <w:r>
@@ -11,7 +11,7 @@
         <mc:AlternateContent>
           <mc:Choice Requires="wps">
             <w:drawing>
-              <wp:inline distT="0" distB="0" distL="0" distR="0">
+              <wp:inline distT="0" distB="0" distL="0" distR="0" wp14:anchorId="3A09A341" wp14:editId="1EC8D054">
                 <wp:extent cx="304800" cy="304800"/>
                 <wp:effectExtent l="0" t="0" r="0" b="0"/>
                 <wp:docPr id="3" name="Rectangle 3" descr="blob:https://web.whatsapp.com/58842814-2b2d-4a69-9575-c7f1a40f35b9"/>
@@ -81,7 +81,7 @@
           <w:lang w:eastAsia="en-IN"/>
         </w:rPr>
         <w:drawing>
-          <wp:inline distT="0" distB="0" distL="0" distR="0">
+          <wp:inline distT="0" distB="0" distL="0" distR="0" wp14:anchorId="18ECE695" wp14:editId="5356A138">
             <wp:extent cx="4181475" cy="3924300"/>
             <wp:effectExtent l="0" t="0" r="9525" b="0"/>
             <wp:docPr id="8" name="Picture 8"/>
@@ -127,7 +127,7 @@
           <w:lang w:eastAsia="en-IN"/>
         </w:rPr>
         <w:drawing>
-          <wp:inline distT="0" distB="0" distL="0" distR="0">
+          <wp:inline distT="0" distB="0" distL="0" distR="0" wp14:anchorId="3D73B8EF" wp14:editId="1B8A8FA1">
             <wp:extent cx="3295650" cy="2609850"/>
             <wp:effectExtent l="0" t="0" r="0" b="0"/>
             <wp:docPr id="9" name="Picture 9"/>
@@ -175,7 +175,7 @@
         </w:rPr>
         <w:lastRenderedPageBreak/>
         <w:drawing>
-          <wp:inline distT="0" distB="0" distL="0" distR="0">
+          <wp:inline distT="0" distB="0" distL="0" distR="0" wp14:anchorId="2DB4CF0F" wp14:editId="0C783570">
             <wp:extent cx="3886200" cy="1752600"/>
             <wp:effectExtent l="0" t="0" r="0" b="0"/>
             <wp:docPr id="10" name="Picture 10"/>
@@ -222,7 +222,7 @@
           <w:lang w:eastAsia="en-IN"/>
         </w:rPr>
         <w:drawing>
-          <wp:inline distT="0" distB="0" distL="0" distR="0">
+          <wp:inline distT="0" distB="0" distL="0" distR="0" wp14:anchorId="7AA6CBFF" wp14:editId="6BECEC52">
             <wp:extent cx="4152900" cy="1609725"/>
             <wp:effectExtent l="0" t="0" r="0" b="9525"/>
             <wp:docPr id="11" name="Picture 11"/>
@@ -271,7 +271,6 @@
           <w:szCs w:val="36"/>
         </w:rPr>
       </w:pPr>
-      <w:proofErr w:type="gramStart"/>
       <w:r>
         <w:rPr>
           <w:sz w:val="36"/>
@@ -279,7 +278,6 @@
         </w:rPr>
         <w:t>3)Design</w:t>
       </w:r>
-      <w:proofErr w:type="gramEnd"/>
     </w:p>
     <w:p>
       <w:r>
@@ -288,7 +286,7 @@
           <w:lang w:eastAsia="en-IN"/>
         </w:rPr>
         <w:drawing>
-          <wp:inline distT="0" distB="0" distL="0" distR="0" wp14:anchorId="7A867083" wp14:editId="39413CB6">
+          <wp:inline distT="0" distB="0" distL="0" distR="0" wp14:anchorId="7B32FB33" wp14:editId="6DDBC5A4">
             <wp:extent cx="3048000" cy="1571625"/>
             <wp:effectExtent l="0" t="0" r="0" b="9525"/>
             <wp:docPr id="1" name="Picture 1"/>
@@ -332,7 +330,7 @@
           <w:lang w:eastAsia="en-IN"/>
         </w:rPr>
         <w:drawing>
-          <wp:inline distT="0" distB="0" distL="0" distR="0" wp14:anchorId="53BDABF5" wp14:editId="65E2ACBF">
+          <wp:inline distT="0" distB="0" distL="0" distR="0" wp14:anchorId="233A16FF" wp14:editId="0690F634">
             <wp:extent cx="4086225" cy="1257300"/>
             <wp:effectExtent l="0" t="0" r="9525" b="0"/>
             <wp:docPr id="12" name="Picture 12"/>
@@ -376,7 +374,7 @@
           <w:lang w:eastAsia="en-IN"/>
         </w:rPr>
         <w:drawing>
-          <wp:inline distT="0" distB="0" distL="0" distR="0" wp14:anchorId="669325DE" wp14:editId="77AE6B2B">
+          <wp:inline distT="0" distB="0" distL="0" distR="0" wp14:anchorId="0241D9E6" wp14:editId="3350F817">
             <wp:extent cx="4029075" cy="1104900"/>
             <wp:effectExtent l="0" t="0" r="9525" b="0"/>
             <wp:docPr id="13" name="Picture 13"/>
@@ -420,7 +418,7 @@
         </w:rPr>
         <w:lastRenderedPageBreak/>
         <w:drawing>
-          <wp:inline distT="0" distB="0" distL="0" distR="0" wp14:anchorId="40F1CF62" wp14:editId="1AC1C4C7">
+          <wp:inline distT="0" distB="0" distL="0" distR="0" wp14:anchorId="444A524A" wp14:editId="7243B9BF">
             <wp:extent cx="3305175" cy="1419225"/>
             <wp:effectExtent l="0" t="0" r="9525" b="9525"/>
             <wp:docPr id="14" name="Picture 14"/>
@@ -455,14 +453,16 @@
           </wp:inline>
         </w:drawing>
       </w:r>
-      <w:bookmarkStart w:id="0" w:name="_GoBack"/>
-      <w:bookmarkEnd w:id="0"/>
     </w:p>
     <w:p/>
     <w:p/>
     <w:p/>
     <w:p/>
-    <w:p/>
+    <w:p>
+      <w:r>
+        <w:t xml:space="preserve">Git is Imp </w:t>
+      </w:r>
+    </w:p>
     <w:p/>
     <w:p/>
     <w:p/>
@@ -483,7 +483,7 @@
         <mc:AlternateContent>
           <mc:Choice Requires="wps">
             <w:drawing>
-              <wp:inline distT="0" distB="0" distL="0" distR="0">
+              <wp:inline distT="0" distB="0" distL="0" distR="0" wp14:anchorId="2B39BE90" wp14:editId="61505C9F">
                 <wp:extent cx="304800" cy="304800"/>
                 <wp:effectExtent l="0" t="0" r="0" b="0"/>
                 <wp:docPr id="2" name="Rectangle 2" descr="blob:https://web.whatsapp.com/58842814-2b2d-4a69-9575-c7f1a40f35b9"/>
@@ -559,7 +559,7 @@
 </file>
 
 <file path=word/styles.xml><?xml version="1.0" encoding="utf-8"?>
-<w:styles xmlns:mc="http://schemas.openxmlformats.org/markup-compatibility/2006" xmlns:r="http://schemas.openxmlformats.org/officeDocument/2006/relationships" xmlns:w="http://schemas.openxmlformats.org/wordprocessingml/2006/main" xmlns:w14="http://schemas.microsoft.com/office/word/2010/wordml" xmlns:w15="http://schemas.microsoft.com/office/word/2012/wordml" mc:Ignorable="w14 w15">
+<w:styles xmlns:mc="http://schemas.openxmlformats.org/markup-compatibility/2006" xmlns:r="http://schemas.openxmlformats.org/officeDocument/2006/relationships" xmlns:w="http://schemas.openxmlformats.org/wordprocessingml/2006/main" xmlns:w14="http://schemas.microsoft.com/office/word/2010/wordml" xmlns:w15="http://schemas.microsoft.com/office/word/2012/wordml" xmlns:w16cex="http://schemas.microsoft.com/office/word/2018/wordml/cex" xmlns:w16cid="http://schemas.microsoft.com/office/word/2016/wordml/cid" xmlns:w16="http://schemas.microsoft.com/office/word/2018/wordml" xmlns:w16sdtdh="http://schemas.microsoft.com/office/word/2020/wordml/sdtdatahash" xmlns:w16se="http://schemas.microsoft.com/office/word/2015/wordml/symex" mc:Ignorable="w14 w15 w16se w16cid w16 w16cex w16sdtdh">
   <w:docDefaults>
     <w:rPrDefault>
       <w:rPr>
@@ -575,7 +575,7 @@
       </w:pPr>
     </w:pPrDefault>
   </w:docDefaults>
-  <w:latentStyles w:defLockedState="0" w:defUIPriority="99" w:defSemiHidden="0" w:defUnhideWhenUsed="0" w:defQFormat="0" w:count="371">
+  <w:latentStyles w:defLockedState="0" w:defUIPriority="99" w:defSemiHidden="0" w:defUnhideWhenUsed="0" w:defQFormat="0" w:count="376">
     <w:lsdException w:name="Normal" w:uiPriority="0" w:qFormat="1"/>
     <w:lsdException w:name="heading 1" w:uiPriority="9" w:qFormat="1"/>
     <w:lsdException w:name="heading 2" w:semiHidden="1" w:uiPriority="9" w:unhideWhenUsed="1" w:qFormat="1"/>
@@ -681,7 +681,6 @@
     <w:lsdException w:name="HTML Sample" w:semiHidden="1" w:unhideWhenUsed="1"/>
     <w:lsdException w:name="HTML Typewriter" w:semiHidden="1" w:unhideWhenUsed="1"/>
     <w:lsdException w:name="HTML Variable" w:semiHidden="1" w:unhideWhenUsed="1"/>
-    <w:lsdException w:name="Normal Table" w:semiHidden="1" w:unhideWhenUsed="1"/>
     <w:lsdException w:name="annotation subject" w:semiHidden="1" w:unhideWhenUsed="1"/>
     <w:lsdException w:name="No List" w:semiHidden="1" w:unhideWhenUsed="1"/>
     <w:lsdException w:name="Outline List 1" w:semiHidden="1" w:unhideWhenUsed="1"/>
@@ -724,11 +723,8 @@
     <w:lsdException w:name="Table Contemporary" w:semiHidden="1" w:unhideWhenUsed="1"/>
     <w:lsdException w:name="Table Elegant" w:semiHidden="1" w:unhideWhenUsed="1"/>
     <w:lsdException w:name="Table Professional" w:semiHidden="1" w:unhideWhenUsed="1"/>
-    <w:lsdException w:name="Table Subtle 1" w:semiHidden="1" w:unhideWhenUsed="1"/>
     <w:lsdException w:name="Table Subtle 2" w:semiHidden="1" w:unhideWhenUsed="1"/>
     <w:lsdException w:name="Table Web 1" w:semiHidden="1" w:unhideWhenUsed="1"/>
-    <w:lsdException w:name="Table Web 2" w:semiHidden="1" w:unhideWhenUsed="1"/>
-    <w:lsdException w:name="Table Web 3" w:semiHidden="1" w:unhideWhenUsed="1"/>
     <w:lsdException w:name="Balloon Text" w:semiHidden="1" w:unhideWhenUsed="1"/>
     <w:lsdException w:name="Table Grid" w:uiPriority="39"/>
     <w:lsdException w:name="Table Theme" w:semiHidden="1" w:unhideWhenUsed="1"/>
@@ -947,6 +943,11 @@
     <w:lsdException w:name="List Table 5 Dark Accent 6" w:uiPriority="50"/>
     <w:lsdException w:name="List Table 6 Colorful Accent 6" w:uiPriority="51"/>
     <w:lsdException w:name="List Table 7 Colorful Accent 6" w:uiPriority="52"/>
+    <w:lsdException w:name="Mention" w:semiHidden="1" w:unhideWhenUsed="1"/>
+    <w:lsdException w:name="Smart Hyperlink" w:semiHidden="1" w:unhideWhenUsed="1"/>
+    <w:lsdException w:name="Hashtag" w:semiHidden="1" w:unhideWhenUsed="1"/>
+    <w:lsdException w:name="Unresolved Mention" w:semiHidden="1" w:unhideWhenUsed="1"/>
+    <w:lsdException w:name="Smart Link" w:semiHidden="1" w:unhideWhenUsed="1"/>
   </w:latentStyles>
   <w:style w:type="paragraph" w:default="1" w:styleId="Normal">
     <w:name w:val="Normal"/>
@@ -955,6 +956,7 @@
   <w:style w:type="character" w:default="1" w:styleId="DefaultParagraphFont">
     <w:name w:val="Default Paragraph Font"/>
     <w:uiPriority w:val="1"/>
+    <w:semiHidden/>
     <w:unhideWhenUsed/>
   </w:style>
   <w:style w:type="table" w:default="1" w:styleId="TableNormal">

</xml_diff>